<commit_message>
language change to ID Guide
</commit_message>
<xml_diff>
--- a/git_lesson/Yelp_Lesson_Instructional_Design-Guide-online.docx
+++ b/git_lesson/Yelp_Lesson_Instructional_Design-Guide-online.docx
@@ -104,7 +104,6 @@
           <w:tcPr>
             <w:tcW w:w="3055" w:type="dxa"/>
             <w:shd w:val="clear" w:color="auto" w:fill="FBE4D5" w:themeFill="accent2" w:themeFillTint="33"/>
-            <w:tcMar/>
           </w:tcPr>
           <w:p>
             <w:pPr>
@@ -166,7 +165,6 @@
           <w:tcPr>
             <w:tcW w:w="2790" w:type="dxa"/>
             <w:shd w:val="clear" w:color="auto" w:fill="FBE4D5" w:themeFill="accent2" w:themeFillTint="33"/>
-            <w:tcMar/>
           </w:tcPr>
           <w:p>
             <w:pPr>
@@ -198,7 +196,6 @@
           <w:tcPr>
             <w:tcW w:w="3060" w:type="dxa"/>
             <w:shd w:val="clear" w:color="auto" w:fill="FBE4D5" w:themeFill="accent2" w:themeFillTint="33"/>
-            <w:tcMar/>
           </w:tcPr>
           <w:p>
             <w:pPr>
@@ -233,7 +230,6 @@
           <w:tcPr>
             <w:tcW w:w="1800" w:type="dxa"/>
             <w:shd w:val="clear" w:color="auto" w:fill="FBE4D5" w:themeFill="accent2" w:themeFillTint="33"/>
-            <w:tcMar/>
           </w:tcPr>
           <w:p>
             <w:pPr>
@@ -273,7 +269,6 @@
           <w:tcPr>
             <w:tcW w:w="2430" w:type="dxa"/>
             <w:shd w:val="clear" w:color="auto" w:fill="FBE4D5" w:themeFill="accent2" w:themeFillTint="33"/>
-            <w:tcMar/>
           </w:tcPr>
           <w:p>
             <w:pPr>
@@ -312,7 +307,6 @@
         <w:tc>
           <w:tcPr>
             <w:tcW w:w="3055" w:type="dxa"/>
-            <w:tcMar/>
           </w:tcPr>
           <w:p>
             <w:pPr>
@@ -484,7 +478,35 @@
                 <w:sz w:val="16"/>
                 <w:szCs w:val="16"/>
               </w:rPr>
-              <w:t>The students will describe the properties, values, risks, and ethical considerations of data analytics in online business communities by explaining a case study.</w:t>
+              <w:t xml:space="preserve">The students will describe the properties, values, risks, and ethical considerations of data analytics in online business communities </w:t>
+            </w:r>
+            <w:r>
+              <w:rPr>
+                <w:sz w:val="16"/>
+                <w:szCs w:val="16"/>
+              </w:rPr>
+              <w:t xml:space="preserve">explaining a </w:t>
+            </w:r>
+            <w:r>
+              <w:rPr>
+                <w:sz w:val="16"/>
+                <w:szCs w:val="16"/>
+              </w:rPr>
+              <w:t>sample of Yelp user dat</w:t>
+            </w:r>
+            <w:r>
+              <w:rPr>
+                <w:sz w:val="16"/>
+                <w:szCs w:val="16"/>
+              </w:rPr>
+              <w:t>a</w:t>
+            </w:r>
+            <w:r>
+              <w:rPr>
+                <w:sz w:val="16"/>
+                <w:szCs w:val="16"/>
+              </w:rPr>
+              <w:t>.</w:t>
             </w:r>
           </w:p>
           <w:p>
@@ -504,7 +526,16 @@
                 <w:sz w:val="16"/>
                 <w:szCs w:val="16"/>
               </w:rPr>
-              <w:t>The students will frame useful questions that can be answered by specific data visualizations based on the data set and stated business problem.</w:t>
+              <w:t>The students will frame useful questions that can be answered by specific data visualizations based on the data s</w:t>
+            </w:r>
+            <w:bookmarkStart w:id="0" w:name="_GoBack"/>
+            <w:bookmarkEnd w:id="0"/>
+            <w:r>
+              <w:rPr>
+                <w:sz w:val="16"/>
+                <w:szCs w:val="16"/>
+              </w:rPr>
+              <w:t>et and stated business problem.</w:t>
             </w:r>
           </w:p>
           <w:p>
@@ -531,7 +562,6 @@
         <w:tc>
           <w:tcPr>
             <w:tcW w:w="2790" w:type="dxa"/>
-            <w:tcMar/>
           </w:tcPr>
           <w:p>
             <w:pPr>
@@ -726,7 +756,6 @@
         <w:tc>
           <w:tcPr>
             <w:tcW w:w="3060" w:type="dxa"/>
-            <w:tcMar/>
           </w:tcPr>
           <w:p>
             <w:pPr>
@@ -911,16 +940,16 @@
           <w:p>
             <w:pPr>
               <w:rPr>
-                <w:b w:val="1"/>
-                <w:bCs w:val="1"/>
-                <w:sz w:val="16"/>
-                <w:szCs w:val="16"/>
-              </w:rPr>
-            </w:pPr>
-            <w:r>
-              <w:rPr>
-                <w:b w:val="1"/>
-                <w:bCs w:val="1"/>
+                <w:b/>
+                <w:bCs/>
+                <w:sz w:val="16"/>
+                <w:szCs w:val="16"/>
+              </w:rPr>
+            </w:pPr>
+            <w:r>
+              <w:rPr>
+                <w:b/>
+                <w:bCs/>
                 <w:sz w:val="16"/>
                 <w:szCs w:val="16"/>
               </w:rPr>
@@ -928,8 +957,8 @@
             </w:r>
             <w:r>
               <w:rPr>
-                <w:b w:val="1"/>
-                <w:bCs w:val="1"/>
+                <w:b/>
+                <w:bCs/>
                 <w:sz w:val="16"/>
                 <w:szCs w:val="16"/>
               </w:rPr>
@@ -937,8 +966,8 @@
             </w:r>
             <w:r>
               <w:rPr>
-                <w:b w:val="1"/>
-                <w:bCs w:val="1"/>
+                <w:b/>
+                <w:bCs/>
                 <w:sz w:val="16"/>
                 <w:szCs w:val="16"/>
               </w:rPr>
@@ -947,18 +976,17 @@
           </w:p>
           <w:p>
             <w:pPr>
-              <w:pStyle w:val="Normal"/>
-              <w:rPr>
-                <w:b w:val="1"/>
-                <w:bCs w:val="1"/>
-                <w:sz w:val="16"/>
-                <w:szCs w:val="16"/>
-              </w:rPr>
-            </w:pPr>
-            <w:r>
-              <w:rPr>
-                <w:b w:val="1"/>
-                <w:bCs w:val="1"/>
+              <w:rPr>
+                <w:b/>
+                <w:bCs/>
+                <w:sz w:val="16"/>
+                <w:szCs w:val="16"/>
+              </w:rPr>
+            </w:pPr>
+            <w:r>
+              <w:rPr>
+                <w:b/>
+                <w:bCs/>
                 <w:sz w:val="16"/>
                 <w:szCs w:val="16"/>
               </w:rPr>
@@ -966,8 +994,8 @@
             </w:r>
             <w:r>
               <w:rPr>
-                <w:b w:val="1"/>
-                <w:bCs w:val="1"/>
+                <w:b/>
+                <w:bCs/>
                 <w:sz w:val="16"/>
                 <w:szCs w:val="16"/>
               </w:rPr>
@@ -975,8 +1003,8 @@
             </w:r>
             <w:r>
               <w:rPr>
-                <w:b w:val="1"/>
-                <w:bCs w:val="1"/>
+                <w:b/>
+                <w:bCs/>
                 <w:sz w:val="16"/>
                 <w:szCs w:val="16"/>
               </w:rPr>
@@ -984,8 +1012,8 @@
             </w:r>
             <w:r>
               <w:rPr>
-                <w:b w:val="1"/>
-                <w:bCs w:val="1"/>
+                <w:b/>
+                <w:bCs/>
                 <w:sz w:val="16"/>
                 <w:szCs w:val="16"/>
               </w:rPr>
@@ -1081,7 +1109,53 @@
                 <w:sz w:val="16"/>
                 <w:szCs w:val="16"/>
               </w:rPr>
-              <w:t>class</w:t>
+              <w:t>class.</w:t>
+            </w:r>
+            <w:r>
+              <w:rPr>
+                <w:sz w:val="16"/>
+                <w:szCs w:val="16"/>
+              </w:rPr>
+              <w:t xml:space="preserve"> This guide incorporates polling, discussion questions, and the use of breakout rooms to engage students in understanding the material.</w:t>
+            </w:r>
+            <w:r>
+              <w:rPr>
+                <w:sz w:val="16"/>
+                <w:szCs w:val="16"/>
+              </w:rPr>
+              <w:t xml:space="preserve"> </w:t>
+            </w:r>
+            <w:r>
+              <w:rPr>
+                <w:sz w:val="16"/>
+                <w:szCs w:val="16"/>
+              </w:rPr>
+              <w:t xml:space="preserve">One easy way to do this virtually is by screensharing the Power Point </w:t>
+            </w:r>
+            <w:r>
+              <w:rPr>
+                <w:i/>
+                <w:iCs/>
+                <w:sz w:val="16"/>
+                <w:szCs w:val="16"/>
+              </w:rPr>
+              <w:t>Yelp_presentation</w:t>
+            </w:r>
+            <w:r>
+              <w:rPr>
+                <w:i/>
+                <w:iCs/>
+                <w:sz w:val="16"/>
+                <w:szCs w:val="16"/>
+              </w:rPr>
+              <w:t xml:space="preserve"> </w:t>
+            </w:r>
+            <w:r>
+              <w:rPr>
+                <w:sz w:val="16"/>
+                <w:szCs w:val="16"/>
+              </w:rPr>
+              <w:t>and working through the slides as explained in the teachers’ notes</w:t>
             </w:r>
             <w:r>
               <w:rPr>
@@ -1090,12 +1164,27 @@
               </w:rPr>
               <w:t>.</w:t>
             </w:r>
-            <w:r>
-              <w:rPr>
-                <w:sz w:val="16"/>
-                <w:szCs w:val="16"/>
-              </w:rPr>
-              <w:t xml:space="preserve"> This guide incorporates polling, discussion questions, and the use of breakout rooms to engage students in understanding the material.</w:t>
+          </w:p>
+          <w:p>
+            <w:pPr>
+              <w:rPr>
+                <w:sz w:val="16"/>
+                <w:szCs w:val="16"/>
+              </w:rPr>
+            </w:pPr>
+            <w:r>
+              <w:rPr>
+                <w:sz w:val="16"/>
+                <w:szCs w:val="16"/>
+              </w:rPr>
+              <w:t>Specifically, students will answer polling questions throughout the class</w:t>
+            </w:r>
+            <w:r>
+              <w:rPr>
+                <w:sz w:val="16"/>
+                <w:szCs w:val="16"/>
+              </w:rPr>
+              <w:t xml:space="preserve"> and enter breakout rooms 3 times to answer open-ended questions.</w:t>
             </w:r>
             <w:r>
               <w:rPr>
@@ -1104,78 +1193,6 @@
               </w:rPr>
               <w:t xml:space="preserve"> </w:t>
             </w:r>
-            <w:r>
-              <w:rPr>
-                <w:sz w:val="16"/>
-                <w:szCs w:val="16"/>
-              </w:rPr>
-              <w:t xml:space="preserve">One easy way to do this virtually is by screensharing the Power Point </w:t>
-            </w:r>
-            <w:proofErr w:type="spellStart"/>
-            <w:r>
-              <w:rPr>
-                <w:i w:val="1"/>
-                <w:iCs w:val="1"/>
-                <w:sz w:val="16"/>
-                <w:szCs w:val="16"/>
-              </w:rPr>
-              <w:t>Yelp_presentation</w:t>
-            </w:r>
-            <w:proofErr w:type="spellEnd"/>
-            <w:r>
-              <w:rPr>
-                <w:i w:val="1"/>
-                <w:iCs w:val="1"/>
-                <w:sz w:val="16"/>
-                <w:szCs w:val="16"/>
-              </w:rPr>
-              <w:t xml:space="preserve"> </w:t>
-            </w:r>
-            <w:r>
-              <w:rPr>
-                <w:i w:val="0"/>
-                <w:iCs w:val="0"/>
-                <w:sz w:val="16"/>
-                <w:szCs w:val="16"/>
-              </w:rPr>
-              <w:t>and working through the slides as explained in the teachers’ notes</w:t>
-            </w:r>
-            <w:r>
-              <w:rPr>
-                <w:sz w:val="16"/>
-                <w:szCs w:val="16"/>
-              </w:rPr>
-              <w:t>.</w:t>
-            </w:r>
-          </w:p>
-          <w:p>
-            <w:pPr>
-              <w:rPr>
-                <w:sz w:val="16"/>
-                <w:szCs w:val="16"/>
-              </w:rPr>
-            </w:pPr>
-            <w:r>
-              <w:rPr>
-                <w:sz w:val="16"/>
-                <w:szCs w:val="16"/>
-              </w:rPr>
-              <w:t>Specifically, students will answer polling questions throughout the class</w:t>
-            </w:r>
-            <w:r>
-              <w:rPr>
-                <w:sz w:val="16"/>
-                <w:szCs w:val="16"/>
-              </w:rPr>
-              <w:t xml:space="preserve"> and enter breakout rooms 3 times to answer open-ended questions.</w:t>
-            </w:r>
-            <w:r>
-              <w:rPr>
-                <w:sz w:val="16"/>
-                <w:szCs w:val="16"/>
-              </w:rPr>
-              <w:t xml:space="preserve"> </w:t>
-            </w:r>
           </w:p>
           <w:p>
             <w:pPr>
@@ -1215,79 +1232,64 @@
           </w:p>
           <w:p>
             <w:pPr>
-              <w:pStyle w:val="Normal"/>
-              <w:rPr>
-                <w:b w:val="1"/>
-                <w:bCs w:val="1"/>
-                <w:sz w:val="16"/>
-                <w:szCs w:val="16"/>
-                <w:u w:val="none"/>
-              </w:rPr>
-            </w:pPr>
-          </w:p>
-          <w:p>
-            <w:pPr>
-              <w:pStyle w:val="Normal"/>
-              <w:bidi w:val="0"/>
-              <w:spacing w:before="0" w:beforeAutospacing="off" w:after="0" w:afterAutospacing="off" w:line="259" w:lineRule="auto"/>
-              <w:ind w:left="0" w:right="0"/>
-              <w:jc w:val="left"/>
-              <w:rPr>
-                <w:b w:val="1"/>
-                <w:bCs w:val="1"/>
-                <w:sz w:val="16"/>
-                <w:szCs w:val="16"/>
-                <w:u w:val="none"/>
-              </w:rPr>
-            </w:pPr>
-            <w:r>
-              <w:rPr>
-                <w:b w:val="1"/>
-                <w:bCs w:val="1"/>
-                <w:sz w:val="16"/>
-                <w:szCs w:val="16"/>
-                <w:u w:val="none"/>
+              <w:rPr>
+                <w:b/>
+                <w:bCs/>
+                <w:sz w:val="16"/>
+                <w:szCs w:val="16"/>
+              </w:rPr>
+            </w:pPr>
+          </w:p>
+          <w:p>
+            <w:pPr>
+              <w:spacing w:line="259" w:lineRule="auto"/>
+              <w:rPr>
+                <w:b/>
+                <w:bCs/>
+                <w:sz w:val="16"/>
+                <w:szCs w:val="16"/>
+              </w:rPr>
+            </w:pPr>
+            <w:r>
+              <w:rPr>
+                <w:b/>
+                <w:bCs/>
+                <w:sz w:val="16"/>
+                <w:szCs w:val="16"/>
               </w:rPr>
               <w:t xml:space="preserve">Take-home </w:t>
             </w:r>
             <w:r>
               <w:rPr>
-                <w:b w:val="1"/>
-                <w:bCs w:val="1"/>
-                <w:sz w:val="16"/>
-                <w:szCs w:val="16"/>
-                <w:u w:val="none"/>
+                <w:b/>
+                <w:bCs/>
+                <w:sz w:val="16"/>
+                <w:szCs w:val="16"/>
               </w:rPr>
               <w:t>Worksheet</w:t>
             </w:r>
             <w:r>
               <w:rPr>
-                <w:b w:val="1"/>
-                <w:bCs w:val="1"/>
-                <w:sz w:val="16"/>
-                <w:szCs w:val="16"/>
-                <w:u w:val="none"/>
+                <w:b/>
+                <w:bCs/>
+                <w:sz w:val="16"/>
+                <w:szCs w:val="16"/>
               </w:rPr>
               <w:t xml:space="preserve"> Assignment</w:t>
             </w:r>
             <w:r>
               <w:rPr>
-                <w:b w:val="1"/>
-                <w:bCs w:val="1"/>
-                <w:sz w:val="16"/>
-                <w:szCs w:val="16"/>
-                <w:u w:val="none"/>
+                <w:b/>
+                <w:bCs/>
+                <w:sz w:val="16"/>
+                <w:szCs w:val="16"/>
               </w:rPr>
               <w:t xml:space="preserve"> Option:</w:t>
             </w:r>
           </w:p>
           <w:p>
             <w:pPr>
-              <w:pStyle w:val="Normal"/>
-              <w:bidi w:val="0"/>
-              <w:spacing w:before="0" w:beforeAutospacing="off" w:after="0" w:afterAutospacing="off" w:line="259" w:lineRule="auto"/>
-              <w:ind w:left="0" w:right="0"/>
-              <w:jc w:val="left"/>
+              <w:spacing w:line="259" w:lineRule="auto"/>
               <w:rPr>
                 <w:sz w:val="16"/>
                 <w:szCs w:val="16"/>
@@ -1319,37 +1321,30 @@
                 <w:sz w:val="16"/>
                 <w:szCs w:val="16"/>
               </w:rPr>
-              <w:t>student</w:t>
-            </w:r>
-            <w:r>
-              <w:rPr>
-                <w:sz w:val="16"/>
-                <w:szCs w:val="16"/>
-              </w:rPr>
-              <w:t>.</w:t>
-            </w:r>
-          </w:p>
-          <w:p>
-            <w:pPr>
-              <w:rPr>
-                <w:sz w:val="16"/>
-                <w:szCs w:val="16"/>
-              </w:rPr>
-            </w:pPr>
-          </w:p>
-          <w:p>
-            <w:pPr>
-              <w:rPr>
-                <w:b w:val="1"/>
-                <w:bCs w:val="1"/>
-                <w:sz w:val="16"/>
-                <w:szCs w:val="16"/>
-              </w:rPr>
-            </w:pPr>
-            <w:r>
-              <w:rPr>
-                <w:b w:val="1"/>
-                <w:bCs w:val="1"/>
+              <w:t>student.</w:t>
+            </w:r>
+          </w:p>
+          <w:p>
+            <w:pPr>
+              <w:rPr>
+                <w:sz w:val="16"/>
+                <w:szCs w:val="16"/>
+              </w:rPr>
+            </w:pPr>
+          </w:p>
+          <w:p>
+            <w:pPr>
+              <w:rPr>
+                <w:b/>
+                <w:bCs/>
+                <w:sz w:val="16"/>
+                <w:szCs w:val="16"/>
+              </w:rPr>
+            </w:pPr>
+            <w:r>
+              <w:rPr>
+                <w:b/>
+                <w:bCs/>
                 <w:sz w:val="16"/>
                 <w:szCs w:val="16"/>
               </w:rPr>
@@ -1365,51 +1360,42 @@
             </w:pPr>
             <w:r>
               <w:rPr>
-                <w:b w:val="1"/>
-                <w:bCs w:val="1"/>
-                <w:sz w:val="16"/>
-                <w:szCs w:val="16"/>
-              </w:rPr>
-              <w:t>Challenge Problem</w:t>
-            </w:r>
-            <w:r>
-              <w:rPr>
-                <w:b w:val="1"/>
-                <w:bCs w:val="1"/>
-                <w:sz w:val="16"/>
-                <w:szCs w:val="16"/>
-              </w:rPr>
-              <w:t>:</w:t>
-            </w:r>
-          </w:p>
-          <w:p>
-            <w:pPr>
-              <w:pStyle w:val="Normal"/>
-              <w:rPr>
-                <w:i w:val="1"/>
-                <w:iCs w:val="1"/>
-              </w:rPr>
-            </w:pPr>
-            <w:r>
-              <w:rPr>
-                <w:sz w:val="16"/>
-                <w:szCs w:val="16"/>
-              </w:rPr>
-              <w:t xml:space="preserve">Provide student groups with excel file of North Carolina Yelp data (NC_yelp.xlsx). As a take-home activity, have them filter data according to instructions under “Challenge Problem” section in the </w:t>
-            </w:r>
-            <w:r>
-              <w:rPr>
-                <w:sz w:val="16"/>
-                <w:szCs w:val="16"/>
-              </w:rPr>
-              <w:t>Yelp_Worksheet_student</w:t>
-            </w:r>
-            <w:r>
-              <w:rPr>
-                <w:sz w:val="16"/>
-                <w:szCs w:val="16"/>
-              </w:rPr>
-              <w:t xml:space="preserve">  </w:t>
+                <w:b/>
+                <w:bCs/>
+                <w:sz w:val="16"/>
+                <w:szCs w:val="16"/>
+              </w:rPr>
+              <w:t>Challenge Problem:</w:t>
+            </w:r>
+          </w:p>
+          <w:p>
+            <w:pPr>
+              <w:rPr>
+                <w:i/>
+                <w:iCs/>
+              </w:rPr>
+            </w:pPr>
+            <w:r>
+              <w:rPr>
+                <w:sz w:val="16"/>
+                <w:szCs w:val="16"/>
+              </w:rPr>
+              <w:t xml:space="preserve">Provide student groups with excel file of North Carolina Yelp data (NC_yelp.xlsx). As a take-home activity, have them filter data </w:t>
+            </w:r>
+            <w:r>
+              <w:rPr>
+                <w:sz w:val="16"/>
+                <w:szCs w:val="16"/>
+              </w:rPr>
+              <w:lastRenderedPageBreak/>
+              <w:t xml:space="preserve">according to instructions under “Challenge Problem” section in the </w:t>
+            </w:r>
+            <w:r>
+              <w:rPr>
+                <w:sz w:val="16"/>
+                <w:szCs w:val="16"/>
+              </w:rPr>
+              <w:t xml:space="preserve">Yelp_Worksheet_student  </w:t>
             </w:r>
             <w:r>
               <w:rPr>
@@ -1436,8 +1422,8 @@
             </w:pPr>
             <w:r>
               <w:rPr>
-                <w:b w:val="1"/>
-                <w:bCs w:val="1"/>
+                <w:b/>
+                <w:bCs/>
                 <w:sz w:val="16"/>
                 <w:szCs w:val="16"/>
               </w:rPr>
@@ -1445,8 +1431,8 @@
             </w:r>
             <w:r>
               <w:rPr>
-                <w:b w:val="1"/>
-                <w:bCs w:val="1"/>
+                <w:b/>
+                <w:bCs/>
                 <w:sz w:val="16"/>
                 <w:szCs w:val="16"/>
               </w:rPr>
@@ -1457,30 +1443,30 @@
         <w:tc>
           <w:tcPr>
             <w:tcW w:w="1800" w:type="dxa"/>
-            <w:tcMar/>
           </w:tcPr>
           <w:p>
             <w:pPr>
               <w:spacing w:line="259" w:lineRule="auto"/>
               <w:rPr>
-                <w:rFonts w:ascii="Calibri" w:hAnsi="Calibri" w:eastAsia="Calibri" w:cs="Calibri"/>
-                <w:sz w:val="16"/>
-                <w:szCs w:val="16"/>
-              </w:rPr>
-            </w:pPr>
-            <w:r>
-              <w:rPr>
-                <w:rFonts w:ascii="Calibri" w:hAnsi="Calibri" w:eastAsia="Calibri" w:cs="Calibri"/>
-                <w:b/>
-                <w:bCs/>
-                <w:sz w:val="16"/>
-                <w:szCs w:val="16"/>
-              </w:rPr>
+                <w:rFonts w:ascii="Calibri" w:eastAsia="Calibri" w:hAnsi="Calibri" w:cs="Calibri"/>
+                <w:sz w:val="16"/>
+                <w:szCs w:val="16"/>
+              </w:rPr>
+            </w:pPr>
+            <w:r>
+              <w:rPr>
+                <w:rFonts w:ascii="Calibri" w:eastAsia="Calibri" w:hAnsi="Calibri" w:cs="Calibri"/>
+                <w:b/>
+                <w:bCs/>
+                <w:sz w:val="16"/>
+                <w:szCs w:val="16"/>
+              </w:rPr>
+              <w:lastRenderedPageBreak/>
               <w:t>Data</w:t>
             </w:r>
             <w:r>
               <w:rPr>
-                <w:rFonts w:ascii="Calibri" w:hAnsi="Calibri" w:eastAsia="Calibri" w:cs="Calibri"/>
+                <w:rFonts w:ascii="Calibri" w:eastAsia="Calibri" w:hAnsi="Calibri" w:cs="Calibri"/>
                 <w:b/>
                 <w:bCs/>
                 <w:sz w:val="16"/>
@@ -1490,7 +1476,7 @@
             </w:r>
             <w:r>
               <w:rPr>
-                <w:rFonts w:ascii="Calibri" w:hAnsi="Calibri" w:eastAsia="Calibri" w:cs="Calibri"/>
+                <w:rFonts w:ascii="Calibri" w:eastAsia="Calibri" w:hAnsi="Calibri" w:cs="Calibri"/>
                 <w:sz w:val="16"/>
                 <w:szCs w:val="16"/>
               </w:rPr>
@@ -1547,7 +1533,7 @@
               </w:rPr>
               <w:t xml:space="preserve">How Businesses Use Data: </w:t>
             </w:r>
-            <w:hyperlink w:history="1" r:id="rId8">
+            <w:hyperlink r:id="rId8" w:history="1">
               <w:r>
                 <w:rPr>
                   <w:rStyle w:val="Hyperlink"/>
@@ -1577,7 +1563,7 @@
               </w:rPr>
               <w:t xml:space="preserve">Data Dictionaries and Metadata: </w:t>
             </w:r>
-            <w:hyperlink w:history="1" r:id="rId9">
+            <w:hyperlink r:id="rId9" w:history="1">
               <w:r>
                 <w:rPr>
                   <w:rStyle w:val="Hyperlink"/>
@@ -1607,7 +1593,7 @@
               </w:rPr>
               <w:t xml:space="preserve">Data Dictionary Examples: </w:t>
             </w:r>
-            <w:hyperlink w:history="1" r:id="rId10">
+            <w:hyperlink r:id="rId10" w:history="1">
               <w:r>
                 <w:rPr>
                   <w:rStyle w:val="Hyperlink"/>
@@ -1662,7 +1648,6 @@
         <w:tc>
           <w:tcPr>
             <w:tcW w:w="2430" w:type="dxa"/>
-            <w:tcMar/>
           </w:tcPr>
           <w:p>
             <w:pPr>
@@ -1818,8 +1803,6 @@
           <w:bCs/>
         </w:rPr>
       </w:pPr>
-      <w:bookmarkStart w:name="_GoBack" w:id="0"/>
-      <w:bookmarkEnd w:id="0"/>
     </w:p>
     <w:sectPr>
       <w:pgSz w:w="15840" w:h="12240" w:orient="landscape"/>
@@ -1846,7 +1829,7 @@
         <w:ind w:left="720" w:hanging="360"/>
       </w:pPr>
       <w:rPr>
-        <w:rFonts w:hint="default" w:ascii="Symbol" w:hAnsi="Symbol"/>
+        <w:rFonts w:ascii="Symbol" w:hAnsi="Symbol" w:hint="default"/>
       </w:rPr>
     </w:lvl>
     <w:lvl w:ilvl="1" w:tplc="ED4C3024">
@@ -1858,7 +1841,7 @@
         <w:ind w:left="1440" w:hanging="360"/>
       </w:pPr>
       <w:rPr>
-        <w:rFonts w:hint="default" w:ascii="Courier New" w:hAnsi="Courier New"/>
+        <w:rFonts w:ascii="Courier New" w:hAnsi="Courier New" w:hint="default"/>
       </w:rPr>
     </w:lvl>
     <w:lvl w:ilvl="2" w:tplc="2E14FC7C">
@@ -1870,7 +1853,7 @@
         <w:ind w:left="2160" w:hanging="360"/>
       </w:pPr>
       <w:rPr>
-        <w:rFonts w:hint="default" w:ascii="Wingdings" w:hAnsi="Wingdings"/>
+        <w:rFonts w:ascii="Wingdings" w:hAnsi="Wingdings" w:hint="default"/>
       </w:rPr>
     </w:lvl>
     <w:lvl w:ilvl="3" w:tplc="ED402FA6">
@@ -1882,7 +1865,7 @@
         <w:ind w:left="2880" w:hanging="360"/>
       </w:pPr>
       <w:rPr>
-        <w:rFonts w:hint="default" w:ascii="Symbol" w:hAnsi="Symbol"/>
+        <w:rFonts w:ascii="Symbol" w:hAnsi="Symbol" w:hint="default"/>
       </w:rPr>
     </w:lvl>
     <w:lvl w:ilvl="4" w:tplc="6FB26ED4">
@@ -1894,7 +1877,7 @@
         <w:ind w:left="3600" w:hanging="360"/>
       </w:pPr>
       <w:rPr>
-        <w:rFonts w:hint="default" w:ascii="Courier New" w:hAnsi="Courier New"/>
+        <w:rFonts w:ascii="Courier New" w:hAnsi="Courier New" w:hint="default"/>
       </w:rPr>
     </w:lvl>
     <w:lvl w:ilvl="5" w:tplc="419E943A">
@@ -1906,7 +1889,7 @@
         <w:ind w:left="4320" w:hanging="360"/>
       </w:pPr>
       <w:rPr>
-        <w:rFonts w:hint="default" w:ascii="Wingdings" w:hAnsi="Wingdings"/>
+        <w:rFonts w:ascii="Wingdings" w:hAnsi="Wingdings" w:hint="default"/>
       </w:rPr>
     </w:lvl>
     <w:lvl w:ilvl="6" w:tplc="E5BA95DE">
@@ -1918,7 +1901,7 @@
         <w:ind w:left="5040" w:hanging="360"/>
       </w:pPr>
       <w:rPr>
-        <w:rFonts w:hint="default" w:ascii="Symbol" w:hAnsi="Symbol"/>
+        <w:rFonts w:ascii="Symbol" w:hAnsi="Symbol" w:hint="default"/>
       </w:rPr>
     </w:lvl>
     <w:lvl w:ilvl="7" w:tplc="0E8C597C">
@@ -1930,7 +1913,7 @@
         <w:ind w:left="5760" w:hanging="360"/>
       </w:pPr>
       <w:rPr>
-        <w:rFonts w:hint="default" w:ascii="Courier New" w:hAnsi="Courier New"/>
+        <w:rFonts w:ascii="Courier New" w:hAnsi="Courier New" w:hint="default"/>
       </w:rPr>
     </w:lvl>
     <w:lvl w:ilvl="8" w:tplc="66CC14A2">
@@ -1942,7 +1925,7 @@
         <w:ind w:left="6480" w:hanging="360"/>
       </w:pPr>
       <w:rPr>
-        <w:rFonts w:hint="default" w:ascii="Wingdings" w:hAnsi="Wingdings"/>
+        <w:rFonts w:ascii="Wingdings" w:hAnsi="Wingdings" w:hint="default"/>
       </w:rPr>
     </w:lvl>
   </w:abstractNum>
@@ -2274,7 +2257,7 @@
         <w:ind w:left="720" w:hanging="360"/>
       </w:pPr>
       <w:rPr>
-        <w:rFonts w:hint="default" w:ascii="Symbol" w:hAnsi="Symbol"/>
+        <w:rFonts w:ascii="Symbol" w:hAnsi="Symbol" w:hint="default"/>
       </w:rPr>
     </w:lvl>
     <w:lvl w:ilvl="1" w:tplc="92904A64">
@@ -2286,7 +2269,7 @@
         <w:ind w:left="1440" w:hanging="360"/>
       </w:pPr>
       <w:rPr>
-        <w:rFonts w:hint="default" w:ascii="Courier New" w:hAnsi="Courier New"/>
+        <w:rFonts w:ascii="Courier New" w:hAnsi="Courier New" w:hint="default"/>
       </w:rPr>
     </w:lvl>
     <w:lvl w:ilvl="2" w:tplc="533C7D04">
@@ -2298,7 +2281,7 @@
         <w:ind w:left="2160" w:hanging="360"/>
       </w:pPr>
       <w:rPr>
-        <w:rFonts w:hint="default" w:ascii="Wingdings" w:hAnsi="Wingdings"/>
+        <w:rFonts w:ascii="Wingdings" w:hAnsi="Wingdings" w:hint="default"/>
       </w:rPr>
     </w:lvl>
     <w:lvl w:ilvl="3" w:tplc="6DCA73E4">
@@ -2310,7 +2293,7 @@
         <w:ind w:left="2880" w:hanging="360"/>
       </w:pPr>
       <w:rPr>
-        <w:rFonts w:hint="default" w:ascii="Symbol" w:hAnsi="Symbol"/>
+        <w:rFonts w:ascii="Symbol" w:hAnsi="Symbol" w:hint="default"/>
       </w:rPr>
     </w:lvl>
     <w:lvl w:ilvl="4" w:tplc="940E78E2">
@@ -2322,7 +2305,7 @@
         <w:ind w:left="3600" w:hanging="360"/>
       </w:pPr>
       <w:rPr>
-        <w:rFonts w:hint="default" w:ascii="Courier New" w:hAnsi="Courier New"/>
+        <w:rFonts w:ascii="Courier New" w:hAnsi="Courier New" w:hint="default"/>
       </w:rPr>
     </w:lvl>
     <w:lvl w:ilvl="5" w:tplc="06589836">
@@ -2334,7 +2317,7 @@
         <w:ind w:left="4320" w:hanging="360"/>
       </w:pPr>
       <w:rPr>
-        <w:rFonts w:hint="default" w:ascii="Wingdings" w:hAnsi="Wingdings"/>
+        <w:rFonts w:ascii="Wingdings" w:hAnsi="Wingdings" w:hint="default"/>
       </w:rPr>
     </w:lvl>
     <w:lvl w:ilvl="6" w:tplc="EE1ADD46">
@@ -2346,7 +2329,7 @@
         <w:ind w:left="5040" w:hanging="360"/>
       </w:pPr>
       <w:rPr>
-        <w:rFonts w:hint="default" w:ascii="Symbol" w:hAnsi="Symbol"/>
+        <w:rFonts w:ascii="Symbol" w:hAnsi="Symbol" w:hint="default"/>
       </w:rPr>
     </w:lvl>
     <w:lvl w:ilvl="7" w:tplc="50FAE478">
@@ -2358,7 +2341,7 @@
         <w:ind w:left="5760" w:hanging="360"/>
       </w:pPr>
       <w:rPr>
-        <w:rFonts w:hint="default" w:ascii="Courier New" w:hAnsi="Courier New"/>
+        <w:rFonts w:ascii="Courier New" w:hAnsi="Courier New" w:hint="default"/>
       </w:rPr>
     </w:lvl>
     <w:lvl w:ilvl="8" w:tplc="742C2322">
@@ -2370,7 +2353,7 @@
         <w:ind w:left="6480" w:hanging="360"/>
       </w:pPr>
       <w:rPr>
-        <w:rFonts w:hint="default" w:ascii="Wingdings" w:hAnsi="Wingdings"/>
+        <w:rFonts w:ascii="Wingdings" w:hAnsi="Wingdings" w:hint="default"/>
       </w:rPr>
     </w:lvl>
   </w:abstractNum>
@@ -2477,7 +2460,7 @@
         <w:ind w:left="720" w:hanging="360"/>
       </w:pPr>
       <w:rPr>
-        <w:rFonts w:hint="default" w:ascii="Symbol" w:hAnsi="Symbol"/>
+        <w:rFonts w:ascii="Symbol" w:hAnsi="Symbol" w:hint="default"/>
       </w:rPr>
     </w:lvl>
     <w:lvl w:ilvl="1" w:tplc="04090003" w:tentative="1">
@@ -2489,7 +2472,7 @@
         <w:ind w:left="1440" w:hanging="360"/>
       </w:pPr>
       <w:rPr>
-        <w:rFonts w:hint="default" w:ascii="Courier New" w:hAnsi="Courier New" w:cs="Courier New"/>
+        <w:rFonts w:ascii="Courier New" w:hAnsi="Courier New" w:cs="Courier New" w:hint="default"/>
       </w:rPr>
     </w:lvl>
     <w:lvl w:ilvl="2" w:tplc="04090005" w:tentative="1">
@@ -2501,7 +2484,7 @@
         <w:ind w:left="2160" w:hanging="360"/>
       </w:pPr>
       <w:rPr>
-        <w:rFonts w:hint="default" w:ascii="Wingdings" w:hAnsi="Wingdings"/>
+        <w:rFonts w:ascii="Wingdings" w:hAnsi="Wingdings" w:hint="default"/>
       </w:rPr>
     </w:lvl>
     <w:lvl w:ilvl="3" w:tplc="04090001" w:tentative="1">
@@ -2513,7 +2496,7 @@
         <w:ind w:left="2880" w:hanging="360"/>
       </w:pPr>
       <w:rPr>
-        <w:rFonts w:hint="default" w:ascii="Symbol" w:hAnsi="Symbol"/>
+        <w:rFonts w:ascii="Symbol" w:hAnsi="Symbol" w:hint="default"/>
       </w:rPr>
     </w:lvl>
     <w:lvl w:ilvl="4" w:tplc="04090003" w:tentative="1">
@@ -2525,7 +2508,7 @@
         <w:ind w:left="3600" w:hanging="360"/>
       </w:pPr>
       <w:rPr>
-        <w:rFonts w:hint="default" w:ascii="Courier New" w:hAnsi="Courier New" w:cs="Courier New"/>
+        <w:rFonts w:ascii="Courier New" w:hAnsi="Courier New" w:cs="Courier New" w:hint="default"/>
       </w:rPr>
     </w:lvl>
     <w:lvl w:ilvl="5" w:tplc="04090005" w:tentative="1">
@@ -2537,7 +2520,7 @@
         <w:ind w:left="4320" w:hanging="360"/>
       </w:pPr>
       <w:rPr>
-        <w:rFonts w:hint="default" w:ascii="Wingdings" w:hAnsi="Wingdings"/>
+        <w:rFonts w:ascii="Wingdings" w:hAnsi="Wingdings" w:hint="default"/>
       </w:rPr>
     </w:lvl>
     <w:lvl w:ilvl="6" w:tplc="04090001" w:tentative="1">
@@ -2549,7 +2532,7 @@
         <w:ind w:left="5040" w:hanging="360"/>
       </w:pPr>
       <w:rPr>
-        <w:rFonts w:hint="default" w:ascii="Symbol" w:hAnsi="Symbol"/>
+        <w:rFonts w:ascii="Symbol" w:hAnsi="Symbol" w:hint="default"/>
       </w:rPr>
     </w:lvl>
     <w:lvl w:ilvl="7" w:tplc="04090003" w:tentative="1">
@@ -2561,7 +2544,7 @@
         <w:ind w:left="5760" w:hanging="360"/>
       </w:pPr>
       <w:rPr>
-        <w:rFonts w:hint="default" w:ascii="Courier New" w:hAnsi="Courier New" w:cs="Courier New"/>
+        <w:rFonts w:ascii="Courier New" w:hAnsi="Courier New" w:cs="Courier New" w:hint="default"/>
       </w:rPr>
     </w:lvl>
     <w:lvl w:ilvl="8" w:tplc="04090005" w:tentative="1">
@@ -2573,7 +2556,7 @@
         <w:ind w:left="6480" w:hanging="360"/>
       </w:pPr>
       <w:rPr>
-        <w:rFonts w:hint="default" w:ascii="Wingdings" w:hAnsi="Wingdings"/>
+        <w:rFonts w:ascii="Wingdings" w:hAnsi="Wingdings" w:hint="default"/>
       </w:rPr>
     </w:lvl>
   </w:abstractNum>
@@ -2590,7 +2573,7 @@
         <w:ind w:left="720" w:hanging="360"/>
       </w:pPr>
       <w:rPr>
-        <w:rFonts w:hint="default" w:ascii="Symbol" w:hAnsi="Symbol"/>
+        <w:rFonts w:ascii="Symbol" w:hAnsi="Symbol" w:hint="default"/>
       </w:rPr>
     </w:lvl>
     <w:lvl w:ilvl="1" w:tplc="04090003" w:tentative="1">
@@ -2602,7 +2585,7 @@
         <w:ind w:left="1440" w:hanging="360"/>
       </w:pPr>
       <w:rPr>
-        <w:rFonts w:hint="default" w:ascii="Courier New" w:hAnsi="Courier New" w:cs="Courier New"/>
+        <w:rFonts w:ascii="Courier New" w:hAnsi="Courier New" w:cs="Courier New" w:hint="default"/>
       </w:rPr>
     </w:lvl>
     <w:lvl w:ilvl="2" w:tplc="04090005" w:tentative="1">
@@ -2614,7 +2597,7 @@
         <w:ind w:left="2160" w:hanging="360"/>
       </w:pPr>
       <w:rPr>
-        <w:rFonts w:hint="default" w:ascii="Wingdings" w:hAnsi="Wingdings"/>
+        <w:rFonts w:ascii="Wingdings" w:hAnsi="Wingdings" w:hint="default"/>
       </w:rPr>
     </w:lvl>
     <w:lvl w:ilvl="3" w:tplc="04090001" w:tentative="1">
@@ -2626,7 +2609,7 @@
         <w:ind w:left="2880" w:hanging="360"/>
       </w:pPr>
       <w:rPr>
-        <w:rFonts w:hint="default" w:ascii="Symbol" w:hAnsi="Symbol"/>
+        <w:rFonts w:ascii="Symbol" w:hAnsi="Symbol" w:hint="default"/>
       </w:rPr>
     </w:lvl>
     <w:lvl w:ilvl="4" w:tplc="04090003" w:tentative="1">
@@ -2638,7 +2621,7 @@
         <w:ind w:left="3600" w:hanging="360"/>
       </w:pPr>
       <w:rPr>
-        <w:rFonts w:hint="default" w:ascii="Courier New" w:hAnsi="Courier New" w:cs="Courier New"/>
+        <w:rFonts w:ascii="Courier New" w:hAnsi="Courier New" w:cs="Courier New" w:hint="default"/>
       </w:rPr>
     </w:lvl>
     <w:lvl w:ilvl="5" w:tplc="04090005" w:tentative="1">
@@ -2650,7 +2633,7 @@
         <w:ind w:left="4320" w:hanging="360"/>
       </w:pPr>
       <w:rPr>
-        <w:rFonts w:hint="default" w:ascii="Wingdings" w:hAnsi="Wingdings"/>
+        <w:rFonts w:ascii="Wingdings" w:hAnsi="Wingdings" w:hint="default"/>
       </w:rPr>
     </w:lvl>
     <w:lvl w:ilvl="6" w:tplc="04090001" w:tentative="1">
@@ -2662,7 +2645,7 @@
         <w:ind w:left="5040" w:hanging="360"/>
       </w:pPr>
       <w:rPr>
-        <w:rFonts w:hint="default" w:ascii="Symbol" w:hAnsi="Symbol"/>
+        <w:rFonts w:ascii="Symbol" w:hAnsi="Symbol" w:hint="default"/>
       </w:rPr>
     </w:lvl>
     <w:lvl w:ilvl="7" w:tplc="04090003" w:tentative="1">
@@ -2674,7 +2657,7 @@
         <w:ind w:left="5760" w:hanging="360"/>
       </w:pPr>
       <w:rPr>
-        <w:rFonts w:hint="default" w:ascii="Courier New" w:hAnsi="Courier New" w:cs="Courier New"/>
+        <w:rFonts w:ascii="Courier New" w:hAnsi="Courier New" w:cs="Courier New" w:hint="default"/>
       </w:rPr>
     </w:lvl>
     <w:lvl w:ilvl="8" w:tplc="04090005" w:tentative="1">
@@ -2686,7 +2669,7 @@
         <w:ind w:left="6480" w:hanging="360"/>
       </w:pPr>
       <w:rPr>
-        <w:rFonts w:hint="default" w:ascii="Wingdings" w:hAnsi="Wingdings"/>
+        <w:rFonts w:ascii="Wingdings" w:hAnsi="Wingdings" w:hint="default"/>
       </w:rPr>
     </w:lvl>
   </w:abstractNum>
@@ -2703,7 +2686,7 @@
         <w:ind w:left="720" w:hanging="360"/>
       </w:pPr>
       <w:rPr>
-        <w:rFonts w:hint="default" w:ascii="Symbol" w:hAnsi="Symbol"/>
+        <w:rFonts w:ascii="Symbol" w:hAnsi="Symbol" w:hint="default"/>
       </w:rPr>
     </w:lvl>
     <w:lvl w:ilvl="1" w:tplc="04090003" w:tentative="1">
@@ -2715,7 +2698,7 @@
         <w:ind w:left="1440" w:hanging="360"/>
       </w:pPr>
       <w:rPr>
-        <w:rFonts w:hint="default" w:ascii="Courier New" w:hAnsi="Courier New" w:cs="Courier New"/>
+        <w:rFonts w:ascii="Courier New" w:hAnsi="Courier New" w:cs="Courier New" w:hint="default"/>
       </w:rPr>
     </w:lvl>
     <w:lvl w:ilvl="2" w:tplc="04090005" w:tentative="1">
@@ -2727,7 +2710,7 @@
         <w:ind w:left="2160" w:hanging="360"/>
       </w:pPr>
       <w:rPr>
-        <w:rFonts w:hint="default" w:ascii="Wingdings" w:hAnsi="Wingdings"/>
+        <w:rFonts w:ascii="Wingdings" w:hAnsi="Wingdings" w:hint="default"/>
       </w:rPr>
     </w:lvl>
     <w:lvl w:ilvl="3" w:tplc="04090001" w:tentative="1">
@@ -2739,7 +2722,7 @@
         <w:ind w:left="2880" w:hanging="360"/>
       </w:pPr>
       <w:rPr>
-        <w:rFonts w:hint="default" w:ascii="Symbol" w:hAnsi="Symbol"/>
+        <w:rFonts w:ascii="Symbol" w:hAnsi="Symbol" w:hint="default"/>
       </w:rPr>
     </w:lvl>
     <w:lvl w:ilvl="4" w:tplc="04090003" w:tentative="1">
@@ -2751,7 +2734,7 @@
         <w:ind w:left="3600" w:hanging="360"/>
       </w:pPr>
       <w:rPr>
-        <w:rFonts w:hint="default" w:ascii="Courier New" w:hAnsi="Courier New" w:cs="Courier New"/>
+        <w:rFonts w:ascii="Courier New" w:hAnsi="Courier New" w:cs="Courier New" w:hint="default"/>
       </w:rPr>
     </w:lvl>
     <w:lvl w:ilvl="5" w:tplc="04090005" w:tentative="1">
@@ -2763,7 +2746,7 @@
         <w:ind w:left="4320" w:hanging="360"/>
       </w:pPr>
       <w:rPr>
-        <w:rFonts w:hint="default" w:ascii="Wingdings" w:hAnsi="Wingdings"/>
+        <w:rFonts w:ascii="Wingdings" w:hAnsi="Wingdings" w:hint="default"/>
       </w:rPr>
     </w:lvl>
     <w:lvl w:ilvl="6" w:tplc="04090001" w:tentative="1">
@@ -2775,7 +2758,7 @@
         <w:ind w:left="5040" w:hanging="360"/>
       </w:pPr>
       <w:rPr>
-        <w:rFonts w:hint="default" w:ascii="Symbol" w:hAnsi="Symbol"/>
+        <w:rFonts w:ascii="Symbol" w:hAnsi="Symbol" w:hint="default"/>
       </w:rPr>
     </w:lvl>
     <w:lvl w:ilvl="7" w:tplc="04090003" w:tentative="1">
@@ -2787,7 +2770,7 @@
         <w:ind w:left="5760" w:hanging="360"/>
       </w:pPr>
       <w:rPr>
-        <w:rFonts w:hint="default" w:ascii="Courier New" w:hAnsi="Courier New" w:cs="Courier New"/>
+        <w:rFonts w:ascii="Courier New" w:hAnsi="Courier New" w:cs="Courier New" w:hint="default"/>
       </w:rPr>
     </w:lvl>
     <w:lvl w:ilvl="8" w:tplc="04090005" w:tentative="1">
@@ -2799,7 +2782,7 @@
         <w:ind w:left="6480" w:hanging="360"/>
       </w:pPr>
       <w:rPr>
-        <w:rFonts w:hint="default" w:ascii="Wingdings" w:hAnsi="Wingdings"/>
+        <w:rFonts w:ascii="Wingdings" w:hAnsi="Wingdings" w:hint="default"/>
       </w:rPr>
     </w:lvl>
   </w:abstractNum>
@@ -2815,7 +2798,7 @@
         <w:ind w:left="720" w:hanging="360"/>
       </w:pPr>
       <w:rPr>
-        <w:rFonts w:hint="default" w:ascii="Symbol" w:hAnsi="Symbol" w:eastAsiaTheme="minorHAnsi" w:cstheme="minorBidi"/>
+        <w:rFonts w:ascii="Symbol" w:eastAsiaTheme="minorHAnsi" w:hAnsi="Symbol" w:cstheme="minorBidi" w:hint="default"/>
       </w:rPr>
     </w:lvl>
     <w:lvl w:ilvl="1" w:tplc="04090003">
@@ -2827,7 +2810,7 @@
         <w:ind w:left="1440" w:hanging="360"/>
       </w:pPr>
       <w:rPr>
-        <w:rFonts w:hint="default" w:ascii="Courier New" w:hAnsi="Courier New" w:cs="Courier New"/>
+        <w:rFonts w:ascii="Courier New" w:hAnsi="Courier New" w:cs="Courier New" w:hint="default"/>
       </w:rPr>
     </w:lvl>
     <w:lvl w:ilvl="2" w:tplc="04090005" w:tentative="1">
@@ -2839,7 +2822,7 @@
         <w:ind w:left="2160" w:hanging="360"/>
       </w:pPr>
       <w:rPr>
-        <w:rFonts w:hint="default" w:ascii="Wingdings" w:hAnsi="Wingdings"/>
+        <w:rFonts w:ascii="Wingdings" w:hAnsi="Wingdings" w:hint="default"/>
       </w:rPr>
     </w:lvl>
     <w:lvl w:ilvl="3" w:tplc="04090001" w:tentative="1">
@@ -2851,7 +2834,7 @@
         <w:ind w:left="2880" w:hanging="360"/>
       </w:pPr>
       <w:rPr>
-        <w:rFonts w:hint="default" w:ascii="Symbol" w:hAnsi="Symbol"/>
+        <w:rFonts w:ascii="Symbol" w:hAnsi="Symbol" w:hint="default"/>
       </w:rPr>
     </w:lvl>
     <w:lvl w:ilvl="4" w:tplc="04090003" w:tentative="1">
@@ -2863,7 +2846,7 @@
         <w:ind w:left="3600" w:hanging="360"/>
       </w:pPr>
       <w:rPr>
-        <w:rFonts w:hint="default" w:ascii="Courier New" w:hAnsi="Courier New" w:cs="Courier New"/>
+        <w:rFonts w:ascii="Courier New" w:hAnsi="Courier New" w:cs="Courier New" w:hint="default"/>
       </w:rPr>
     </w:lvl>
     <w:lvl w:ilvl="5" w:tplc="04090005" w:tentative="1">
@@ -2875,7 +2858,7 @@
         <w:ind w:left="4320" w:hanging="360"/>
       </w:pPr>
       <w:rPr>
-        <w:rFonts w:hint="default" w:ascii="Wingdings" w:hAnsi="Wingdings"/>
+        <w:rFonts w:ascii="Wingdings" w:hAnsi="Wingdings" w:hint="default"/>
       </w:rPr>
     </w:lvl>
     <w:lvl w:ilvl="6" w:tplc="04090001" w:tentative="1">
@@ -2887,7 +2870,7 @@
         <w:ind w:left="5040" w:hanging="360"/>
       </w:pPr>
       <w:rPr>
-        <w:rFonts w:hint="default" w:ascii="Symbol" w:hAnsi="Symbol"/>
+        <w:rFonts w:ascii="Symbol" w:hAnsi="Symbol" w:hint="default"/>
       </w:rPr>
     </w:lvl>
     <w:lvl w:ilvl="7" w:tplc="04090003" w:tentative="1">
@@ -2899,7 +2882,7 @@
         <w:ind w:left="5760" w:hanging="360"/>
       </w:pPr>
       <w:rPr>
-        <w:rFonts w:hint="default" w:ascii="Courier New" w:hAnsi="Courier New" w:cs="Courier New"/>
+        <w:rFonts w:ascii="Courier New" w:hAnsi="Courier New" w:cs="Courier New" w:hint="default"/>
       </w:rPr>
     </w:lvl>
     <w:lvl w:ilvl="8" w:tplc="04090005" w:tentative="1">
@@ -2911,7 +2894,7 @@
         <w:ind w:left="6480" w:hanging="360"/>
       </w:pPr>
       <w:rPr>
-        <w:rFonts w:hint="default" w:ascii="Wingdings" w:hAnsi="Wingdings"/>
+        <w:rFonts w:ascii="Wingdings" w:hAnsi="Wingdings" w:hint="default"/>
       </w:rPr>
     </w:lvl>
   </w:abstractNum>
@@ -3250,7 +3233,7 @@
   <w:docDefaults>
     <w:rPrDefault>
       <w:rPr>
-        <w:rFonts w:asciiTheme="minorHAnsi" w:hAnsiTheme="minorHAnsi" w:eastAsiaTheme="minorHAnsi" w:cstheme="minorBidi"/>
+        <w:rFonts w:asciiTheme="minorHAnsi" w:eastAsiaTheme="minorHAnsi" w:hAnsiTheme="minorHAnsi" w:cstheme="minorBidi"/>
         <w:sz w:val="22"/>
         <w:szCs w:val="22"/>
         <w:lang w:val="en-US" w:eastAsia="en-US" w:bidi="ar-SA"/>
@@ -3265,14 +3248,14 @@
   <w:latentStyles w:defLockedState="0" w:defUIPriority="99" w:defSemiHidden="0" w:defUnhideWhenUsed="0" w:defQFormat="0" w:count="376">
     <w:lsdException w:name="Normal" w:uiPriority="0" w:qFormat="1"/>
     <w:lsdException w:name="heading 1" w:uiPriority="9" w:qFormat="1"/>
-    <w:lsdException w:name="heading 2" w:uiPriority="9" w:semiHidden="1" w:unhideWhenUsed="1" w:qFormat="1"/>
-    <w:lsdException w:name="heading 3" w:uiPriority="9" w:semiHidden="1" w:unhideWhenUsed="1" w:qFormat="1"/>
-    <w:lsdException w:name="heading 4" w:uiPriority="9" w:semiHidden="1" w:unhideWhenUsed="1" w:qFormat="1"/>
-    <w:lsdException w:name="heading 5" w:uiPriority="9" w:semiHidden="1" w:unhideWhenUsed="1" w:qFormat="1"/>
-    <w:lsdException w:name="heading 6" w:uiPriority="9" w:semiHidden="1" w:unhideWhenUsed="1" w:qFormat="1"/>
-    <w:lsdException w:name="heading 7" w:uiPriority="9" w:semiHidden="1" w:unhideWhenUsed="1" w:qFormat="1"/>
-    <w:lsdException w:name="heading 8" w:uiPriority="9" w:semiHidden="1" w:unhideWhenUsed="1" w:qFormat="1"/>
-    <w:lsdException w:name="heading 9" w:uiPriority="9" w:semiHidden="1" w:unhideWhenUsed="1" w:qFormat="1"/>
+    <w:lsdException w:name="heading 2" w:semiHidden="1" w:uiPriority="9" w:unhideWhenUsed="1" w:qFormat="1"/>
+    <w:lsdException w:name="heading 3" w:semiHidden="1" w:uiPriority="9" w:unhideWhenUsed="1" w:qFormat="1"/>
+    <w:lsdException w:name="heading 4" w:semiHidden="1" w:uiPriority="9" w:unhideWhenUsed="1" w:qFormat="1"/>
+    <w:lsdException w:name="heading 5" w:semiHidden="1" w:uiPriority="9" w:unhideWhenUsed="1" w:qFormat="1"/>
+    <w:lsdException w:name="heading 6" w:semiHidden="1" w:uiPriority="9" w:unhideWhenUsed="1" w:qFormat="1"/>
+    <w:lsdException w:name="heading 7" w:semiHidden="1" w:uiPriority="9" w:unhideWhenUsed="1" w:qFormat="1"/>
+    <w:lsdException w:name="heading 8" w:semiHidden="1" w:uiPriority="9" w:unhideWhenUsed="1" w:qFormat="1"/>
+    <w:lsdException w:name="heading 9" w:semiHidden="1" w:uiPriority="9" w:unhideWhenUsed="1" w:qFormat="1"/>
     <w:lsdException w:name="index 1" w:semiHidden="1" w:unhideWhenUsed="1"/>
     <w:lsdException w:name="index 2" w:semiHidden="1" w:unhideWhenUsed="1"/>
     <w:lsdException w:name="index 3" w:semiHidden="1" w:unhideWhenUsed="1"/>
@@ -3282,22 +3265,22 @@
     <w:lsdException w:name="index 7" w:semiHidden="1" w:unhideWhenUsed="1"/>
     <w:lsdException w:name="index 8" w:semiHidden="1" w:unhideWhenUsed="1"/>
     <w:lsdException w:name="index 9" w:semiHidden="1" w:unhideWhenUsed="1"/>
-    <w:lsdException w:name="toc 1" w:uiPriority="39" w:semiHidden="1" w:unhideWhenUsed="1"/>
-    <w:lsdException w:name="toc 2" w:uiPriority="39" w:semiHidden="1" w:unhideWhenUsed="1"/>
-    <w:lsdException w:name="toc 3" w:uiPriority="39" w:semiHidden="1" w:unhideWhenUsed="1"/>
-    <w:lsdException w:name="toc 4" w:uiPriority="39" w:semiHidden="1" w:unhideWhenUsed="1"/>
-    <w:lsdException w:name="toc 5" w:uiPriority="39" w:semiHidden="1" w:unhideWhenUsed="1"/>
-    <w:lsdException w:name="toc 6" w:uiPriority="39" w:semiHidden="1" w:unhideWhenUsed="1"/>
-    <w:lsdException w:name="toc 7" w:uiPriority="39" w:semiHidden="1" w:unhideWhenUsed="1"/>
-    <w:lsdException w:name="toc 8" w:uiPriority="39" w:semiHidden="1" w:unhideWhenUsed="1"/>
-    <w:lsdException w:name="toc 9" w:uiPriority="39" w:semiHidden="1" w:unhideWhenUsed="1"/>
+    <w:lsdException w:name="toc 1" w:semiHidden="1" w:uiPriority="39" w:unhideWhenUsed="1"/>
+    <w:lsdException w:name="toc 2" w:semiHidden="1" w:uiPriority="39" w:unhideWhenUsed="1"/>
+    <w:lsdException w:name="toc 3" w:semiHidden="1" w:uiPriority="39" w:unhideWhenUsed="1"/>
+    <w:lsdException w:name="toc 4" w:semiHidden="1" w:uiPriority="39" w:unhideWhenUsed="1"/>
+    <w:lsdException w:name="toc 5" w:semiHidden="1" w:uiPriority="39" w:unhideWhenUsed="1"/>
+    <w:lsdException w:name="toc 6" w:semiHidden="1" w:uiPriority="39" w:unhideWhenUsed="1"/>
+    <w:lsdException w:name="toc 7" w:semiHidden="1" w:uiPriority="39" w:unhideWhenUsed="1"/>
+    <w:lsdException w:name="toc 8" w:semiHidden="1" w:uiPriority="39" w:unhideWhenUsed="1"/>
+    <w:lsdException w:name="toc 9" w:semiHidden="1" w:uiPriority="39" w:unhideWhenUsed="1"/>
     <w:lsdException w:name="Normal Indent" w:semiHidden="1" w:unhideWhenUsed="1"/>
     <w:lsdException w:name="footnote text" w:semiHidden="1" w:unhideWhenUsed="1"/>
     <w:lsdException w:name="annotation text" w:semiHidden="1" w:unhideWhenUsed="1"/>
     <w:lsdException w:name="header" w:semiHidden="1" w:unhideWhenUsed="1"/>
     <w:lsdException w:name="footer" w:semiHidden="1" w:unhideWhenUsed="1"/>
     <w:lsdException w:name="index heading" w:semiHidden="1" w:unhideWhenUsed="1"/>
-    <w:lsdException w:name="caption" w:uiPriority="35" w:semiHidden="1" w:unhideWhenUsed="1" w:qFormat="1"/>
+    <w:lsdException w:name="caption" w:semiHidden="1" w:uiPriority="35" w:unhideWhenUsed="1" w:qFormat="1"/>
     <w:lsdException w:name="table of figures" w:semiHidden="1" w:unhideWhenUsed="1"/>
     <w:lsdException w:name="envelope address" w:semiHidden="1" w:unhideWhenUsed="1"/>
     <w:lsdException w:name="envelope return" w:semiHidden="1" w:unhideWhenUsed="1"/>
@@ -3328,7 +3311,7 @@
     <w:lsdException w:name="Title" w:uiPriority="10" w:qFormat="1"/>
     <w:lsdException w:name="Closing" w:semiHidden="1" w:unhideWhenUsed="1"/>
     <w:lsdException w:name="Signature" w:semiHidden="1" w:unhideWhenUsed="1"/>
-    <w:lsdException w:name="Default Paragraph Font" w:uiPriority="1" w:semiHidden="1" w:unhideWhenUsed="1"/>
+    <w:lsdException w:name="Default Paragraph Font" w:semiHidden="1" w:uiPriority="1" w:unhideWhenUsed="1"/>
     <w:lsdException w:name="Body Text" w:semiHidden="1" w:unhideWhenUsed="1"/>
     <w:lsdException w:name="Body Text Indent" w:semiHidden="1" w:unhideWhenUsed="1"/>
     <w:lsdException w:name="List Continue" w:semiHidden="1" w:unhideWhenUsed="1"/>
@@ -3528,8 +3511,8 @@
     <w:lsdException w:name="Subtle Reference" w:uiPriority="31" w:qFormat="1"/>
     <w:lsdException w:name="Intense Reference" w:uiPriority="32" w:qFormat="1"/>
     <w:lsdException w:name="Book Title" w:uiPriority="33" w:qFormat="1"/>
-    <w:lsdException w:name="Bibliography" w:uiPriority="37" w:semiHidden="1" w:unhideWhenUsed="1"/>
-    <w:lsdException w:name="TOC Heading" w:uiPriority="39" w:semiHidden="1" w:unhideWhenUsed="1" w:qFormat="1"/>
+    <w:lsdException w:name="Bibliography" w:semiHidden="1" w:uiPriority="37" w:unhideWhenUsed="1"/>
+    <w:lsdException w:name="TOC Heading" w:semiHidden="1" w:uiPriority="39" w:unhideWhenUsed="1" w:qFormat="1"/>
     <w:lsdException w:name="Plain Table 1" w:uiPriority="41"/>
     <w:lsdException w:name="Plain Table 2" w:uiPriority="42"/>
     <w:lsdException w:name="Plain Table 3" w:uiPriority="43"/>
@@ -3640,7 +3623,7 @@
     <w:lsdException w:name="Unresolved Mention" w:semiHidden="1" w:unhideWhenUsed="1"/>
     <w:lsdException w:name="Smart Link" w:semiHidden="1" w:unhideWhenUsed="1"/>
   </w:latentStyles>
-  <w:style w:type="paragraph" w:styleId="Normal" w:default="1">
+  <w:style w:type="paragraph" w:default="1" w:styleId="Normal">
     <w:name w:val="Normal"/>
     <w:qFormat/>
     <w:rsid w:val="00284CCB"/>
@@ -3660,7 +3643,7 @@
       <w:outlineLvl w:val="0"/>
     </w:pPr>
     <w:rPr>
-      <w:rFonts w:asciiTheme="majorHAnsi" w:hAnsiTheme="majorHAnsi" w:eastAsiaTheme="majorEastAsia" w:cstheme="majorBidi"/>
+      <w:rFonts w:asciiTheme="majorHAnsi" w:eastAsiaTheme="majorEastAsia" w:hAnsiTheme="majorHAnsi" w:cstheme="majorBidi"/>
       <w:color w:val="2F5496" w:themeColor="accent1" w:themeShade="BF"/>
       <w:sz w:val="32"/>
       <w:szCs w:val="32"/>
@@ -3682,7 +3665,7 @@
       <w:outlineLvl w:val="1"/>
     </w:pPr>
     <w:rPr>
-      <w:rFonts w:asciiTheme="majorHAnsi" w:hAnsiTheme="majorHAnsi" w:eastAsiaTheme="majorEastAsia" w:cstheme="majorBidi"/>
+      <w:rFonts w:asciiTheme="majorHAnsi" w:eastAsiaTheme="majorEastAsia" w:hAnsiTheme="majorHAnsi" w:cstheme="majorBidi"/>
       <w:color w:val="2F5496" w:themeColor="accent1" w:themeShade="BF"/>
       <w:sz w:val="26"/>
       <w:szCs w:val="26"/>
@@ -3704,19 +3687,19 @@
       <w:outlineLvl w:val="2"/>
     </w:pPr>
     <w:rPr>
-      <w:rFonts w:asciiTheme="majorHAnsi" w:hAnsiTheme="majorHAnsi" w:eastAsiaTheme="majorEastAsia" w:cstheme="majorBidi"/>
+      <w:rFonts w:asciiTheme="majorHAnsi" w:eastAsiaTheme="majorEastAsia" w:hAnsiTheme="majorHAnsi" w:cstheme="majorBidi"/>
       <w:color w:val="1F3763" w:themeColor="accent1" w:themeShade="7F"/>
       <w:sz w:val="24"/>
       <w:szCs w:val="24"/>
     </w:rPr>
   </w:style>
-  <w:style w:type="character" w:styleId="DefaultParagraphFont" w:default="1">
+  <w:style w:type="character" w:default="1" w:styleId="DefaultParagraphFont">
     <w:name w:val="Default Paragraph Font"/>
     <w:uiPriority w:val="1"/>
     <w:semiHidden/>
     <w:unhideWhenUsed/>
   </w:style>
-  <w:style w:type="table" w:styleId="TableNormal" w:default="1">
+  <w:style w:type="table" w:default="1" w:styleId="TableNormal">
     <w:name w:val="Normal Table"/>
     <w:uiPriority w:val="99"/>
     <w:semiHidden/>
@@ -3731,20 +3714,20 @@
       </w:tblCellMar>
     </w:tblPr>
   </w:style>
-  <w:style w:type="numbering" w:styleId="NoList" w:default="1">
+  <w:style w:type="numbering" w:default="1" w:styleId="NoList">
     <w:name w:val="No List"/>
     <w:uiPriority w:val="99"/>
     <w:semiHidden/>
     <w:unhideWhenUsed/>
   </w:style>
-  <w:style w:type="character" w:styleId="Heading1Char" w:customStyle="1">
+  <w:style w:type="character" w:customStyle="1" w:styleId="Heading1Char">
     <w:name w:val="Heading 1 Char"/>
     <w:basedOn w:val="DefaultParagraphFont"/>
     <w:link w:val="Heading1"/>
     <w:uiPriority w:val="9"/>
     <w:rsid w:val="00284CCB"/>
     <w:rPr>
-      <w:rFonts w:asciiTheme="majorHAnsi" w:hAnsiTheme="majorHAnsi" w:eastAsiaTheme="majorEastAsia" w:cstheme="majorBidi"/>
+      <w:rFonts w:asciiTheme="majorHAnsi" w:eastAsiaTheme="majorEastAsia" w:hAnsiTheme="majorHAnsi" w:cstheme="majorBidi"/>
       <w:color w:val="2F5496" w:themeColor="accent1" w:themeShade="BF"/>
       <w:sz w:val="32"/>
       <w:szCs w:val="32"/>
@@ -3772,29 +3755,29 @@
     </w:pPr>
     <w:tblPr>
       <w:tblBorders>
-        <w:top w:val="single" w:color="auto" w:sz="4" w:space="0"/>
-        <w:left w:val="single" w:color="auto" w:sz="4" w:space="0"/>
-        <w:bottom w:val="single" w:color="auto" w:sz="4" w:space="0"/>
-        <w:right w:val="single" w:color="auto" w:sz="4" w:space="0"/>
-        <w:insideH w:val="single" w:color="auto" w:sz="4" w:space="0"/>
-        <w:insideV w:val="single" w:color="auto" w:sz="4" w:space="0"/>
+        <w:top w:val="single" w:sz="4" w:space="0" w:color="auto"/>
+        <w:left w:val="single" w:sz="4" w:space="0" w:color="auto"/>
+        <w:bottom w:val="single" w:sz="4" w:space="0" w:color="auto"/>
+        <w:right w:val="single" w:sz="4" w:space="0" w:color="auto"/>
+        <w:insideH w:val="single" w:sz="4" w:space="0" w:color="auto"/>
+        <w:insideV w:val="single" w:sz="4" w:space="0" w:color="auto"/>
       </w:tblBorders>
     </w:tblPr>
   </w:style>
-  <w:style w:type="character" w:styleId="ListParagraphChar" w:customStyle="1">
+  <w:style w:type="character" w:customStyle="1" w:styleId="ListParagraphChar">
     <w:name w:val="List Paragraph Char"/>
     <w:link w:val="ListParagraph"/>
     <w:uiPriority w:val="34"/>
     <w:rsid w:val="00284CCB"/>
   </w:style>
-  <w:style w:type="character" w:styleId="Heading2Char" w:customStyle="1">
+  <w:style w:type="character" w:customStyle="1" w:styleId="Heading2Char">
     <w:name w:val="Heading 2 Char"/>
     <w:basedOn w:val="DefaultParagraphFont"/>
     <w:link w:val="Heading2"/>
     <w:uiPriority w:val="9"/>
     <w:rsid w:val="00E31738"/>
     <w:rPr>
-      <w:rFonts w:asciiTheme="majorHAnsi" w:hAnsiTheme="majorHAnsi" w:eastAsiaTheme="majorEastAsia" w:cstheme="majorBidi"/>
+      <w:rFonts w:asciiTheme="majorHAnsi" w:eastAsiaTheme="majorEastAsia" w:hAnsiTheme="majorHAnsi" w:cstheme="majorBidi"/>
       <w:color w:val="2F5496" w:themeColor="accent1" w:themeShade="BF"/>
       <w:sz w:val="26"/>
       <w:szCs w:val="26"/>
@@ -3829,31 +3812,31 @@
       <w:spacing w:after="0" w:line="240" w:lineRule="auto"/>
     </w:pPr>
     <w:rPr>
-      <w:rFonts w:ascii="Courier New" w:hAnsi="Courier New" w:cs="Courier New" w:eastAsiaTheme="minorEastAsia"/>
+      <w:rFonts w:ascii="Courier New" w:eastAsiaTheme="minorEastAsia" w:hAnsi="Courier New" w:cs="Courier New"/>
       <w:sz w:val="20"/>
       <w:szCs w:val="20"/>
     </w:rPr>
   </w:style>
-  <w:style w:type="character" w:styleId="HTMLPreformattedChar" w:customStyle="1">
+  <w:style w:type="character" w:customStyle="1" w:styleId="HTMLPreformattedChar">
     <w:name w:val="HTML Preformatted Char"/>
     <w:basedOn w:val="DefaultParagraphFont"/>
     <w:link w:val="HTMLPreformatted"/>
     <w:uiPriority w:val="99"/>
     <w:rsid w:val="00E31738"/>
     <w:rPr>
-      <w:rFonts w:ascii="Courier New" w:hAnsi="Courier New" w:cs="Courier New" w:eastAsiaTheme="minorEastAsia"/>
+      <w:rFonts w:ascii="Courier New" w:eastAsiaTheme="minorEastAsia" w:hAnsi="Courier New" w:cs="Courier New"/>
       <w:sz w:val="20"/>
       <w:szCs w:val="20"/>
     </w:rPr>
   </w:style>
-  <w:style w:type="character" w:styleId="Heading3Char" w:customStyle="1">
+  <w:style w:type="character" w:customStyle="1" w:styleId="Heading3Char">
     <w:name w:val="Heading 3 Char"/>
     <w:basedOn w:val="DefaultParagraphFont"/>
     <w:link w:val="Heading3"/>
     <w:uiPriority w:val="9"/>
     <w:rsid w:val="00BF414A"/>
     <w:rPr>
-      <w:rFonts w:asciiTheme="majorHAnsi" w:hAnsiTheme="majorHAnsi" w:eastAsiaTheme="majorEastAsia" w:cstheme="majorBidi"/>
+      <w:rFonts w:asciiTheme="majorHAnsi" w:eastAsiaTheme="majorEastAsia" w:hAnsiTheme="majorHAnsi" w:cstheme="majorBidi"/>
       <w:color w:val="1F3763" w:themeColor="accent1" w:themeShade="7F"/>
       <w:sz w:val="24"/>
       <w:szCs w:val="24"/>
@@ -3886,7 +3869,7 @@
       <w:szCs w:val="18"/>
     </w:rPr>
   </w:style>
-  <w:style w:type="character" w:styleId="BalloonTextChar" w:customStyle="1">
+  <w:style w:type="character" w:customStyle="1" w:styleId="BalloonTextChar">
     <w:name w:val="Balloon Text Char"/>
     <w:basedOn w:val="DefaultParagraphFont"/>
     <w:link w:val="BalloonText"/>
@@ -3926,7 +3909,7 @@
       <w:szCs w:val="20"/>
     </w:rPr>
   </w:style>
-  <w:style w:type="character" w:styleId="CommentTextChar" w:customStyle="1">
+  <w:style w:type="character" w:customStyle="1" w:styleId="CommentTextChar">
     <w:name w:val="Comment Text Char"/>
     <w:basedOn w:val="DefaultParagraphFont"/>
     <w:link w:val="CommentText"/>
@@ -4295,6 +4278,15 @@
 </file>
 
 <file path=customXml/item2.xml><?xml version="1.0" encoding="utf-8"?>
+<?mso-contentType ?>
+<FormTemplates xmlns="http://schemas.microsoft.com/sharepoint/v3/contenttype/forms">
+  <Display>DocumentLibraryForm</Display>
+  <Edit>DocumentLibraryForm</Edit>
+  <New>DocumentLibraryForm</New>
+</FormTemplates>
+</file>
+
+<file path=customXml/item3.xml><?xml version="1.0" encoding="utf-8"?>
 <ct:contentTypeSchema xmlns:ct="http://schemas.microsoft.com/office/2006/metadata/contentType" xmlns:ma="http://schemas.microsoft.com/office/2006/metadata/properties/metaAttributes" ct:_="" ma:_="" ma:contentTypeName="Document" ma:contentTypeID="0x0101003603A42B84B06847AFCE29FF3D1CE16D" ma:contentTypeVersion="10" ma:contentTypeDescription="Create a new document." ma:contentTypeScope="" ma:versionID="99bca03efdffc3b561c9cd299574f27e">
   <xsd:schema xmlns:xsd="http://www.w3.org/2001/XMLSchema" xmlns:xs="http://www.w3.org/2001/XMLSchema" xmlns:p="http://schemas.microsoft.com/office/2006/metadata/properties" xmlns:ns2="aff8eeb6-53bf-44bf-a224-fac977cd228b" xmlns:ns3="f3e578be-7961-41e8-91c9-b742ecb60a74" targetNamespace="http://schemas.microsoft.com/office/2006/metadata/properties" ma:root="true" ma:fieldsID="49a752adb192e04927d212269dc48af2" ns2:_="" ns3:_="">
     <xsd:import namespace="aff8eeb6-53bf-44bf-a224-fac977cd228b"/>
@@ -4497,15 +4489,6 @@
 </ct:contentTypeSchema>
 </file>
 
-<file path=customXml/item3.xml><?xml version="1.0" encoding="utf-8"?>
-<?mso-contentType ?>
-<FormTemplates xmlns="http://schemas.microsoft.com/sharepoint/v3/contenttype/forms">
-  <Display>DocumentLibraryForm</Display>
-  <Edit>DocumentLibraryForm</Edit>
-  <New>DocumentLibraryForm</New>
-</FormTemplates>
-</file>
-
 <file path=customXml/itemProps1.xml><?xml version="1.0" encoding="utf-8"?>
 <ds:datastoreItem xmlns:ds="http://schemas.openxmlformats.org/officeDocument/2006/customXml" ds:itemID="{E8079BEF-9A2E-4A70-B635-D4B81A3AD44D}">
   <ds:schemaRefs>
@@ -4516,6 +4499,14 @@
 </file>
 
 <file path=customXml/itemProps2.xml><?xml version="1.0" encoding="utf-8"?>
+<ds:datastoreItem xmlns:ds="http://schemas.openxmlformats.org/officeDocument/2006/customXml" ds:itemID="{E7C5DA0F-7A2D-4FE6-A87A-9F8FB8BC4E4E}">
+  <ds:schemaRefs>
+    <ds:schemaRef ds:uri="http://schemas.microsoft.com/sharepoint/v3/contenttype/forms"/>
+  </ds:schemaRefs>
+</ds:datastoreItem>
+</file>
+
+<file path=customXml/itemProps3.xml><?xml version="1.0" encoding="utf-8"?>
 <ds:datastoreItem xmlns:ds="http://schemas.openxmlformats.org/officeDocument/2006/customXml" ds:itemID="{3D353DDD-901C-441F-A36F-A06B66EBDC0C}">
   <ds:schemaRefs>
     <ds:schemaRef ds:uri="http://schemas.microsoft.com/office/2006/metadata/contentType"/>
@@ -4532,12 +4523,4 @@
     <ds:schemaRef ds:uri="http://schemas.microsoft.com/internal/obd"/>
   </ds:schemaRefs>
 </ds:datastoreItem>
-</file>
-
-<file path=customXml/itemProps3.xml><?xml version="1.0" encoding="utf-8"?>
-<ds:datastoreItem xmlns:ds="http://schemas.openxmlformats.org/officeDocument/2006/customXml" ds:itemID="{E7C5DA0F-7A2D-4FE6-A87A-9F8FB8BC4E4E}">
-  <ds:schemaRefs>
-    <ds:schemaRef ds:uri="http://schemas.microsoft.com/sharepoint/v3/contenttype/forms"/>
-  </ds:schemaRefs>
-</ds:datastoreItem>
 </file>
</xml_diff>

<commit_message>
fixed mistake in language update of ID guide
</commit_message>
<xml_diff>
--- a/git_lesson/Yelp_Lesson_Instructional_Design-Guide-online.docx
+++ b/git_lesson/Yelp_Lesson_Instructional_Design-Guide-online.docx
@@ -485,6 +485,15 @@
                 <w:sz w:val="16"/>
                 <w:szCs w:val="16"/>
               </w:rPr>
+              <w:t xml:space="preserve">by </w:t>
+            </w:r>
+            <w:bookmarkStart w:id="0" w:name="_GoBack"/>
+            <w:bookmarkEnd w:id="0"/>
+            <w:r>
+              <w:rPr>
+                <w:sz w:val="16"/>
+                <w:szCs w:val="16"/>
+              </w:rPr>
               <w:t xml:space="preserve">explaining a </w:t>
             </w:r>
             <w:r>
@@ -526,16 +535,7 @@
                 <w:sz w:val="16"/>
                 <w:szCs w:val="16"/>
               </w:rPr>
-              <w:t>The students will frame useful questions that can be answered by specific data visualizations based on the data s</w:t>
-            </w:r>
-            <w:bookmarkStart w:id="0" w:name="_GoBack"/>
-            <w:bookmarkEnd w:id="0"/>
-            <w:r>
-              <w:rPr>
-                <w:sz w:val="16"/>
-                <w:szCs w:val="16"/>
-              </w:rPr>
-              <w:t>et and stated business problem.</w:t>
+              <w:t>The students will frame useful questions that can be answered by specific data visualizations based on the data set and stated business problem.</w:t>
             </w:r>
           </w:p>
           <w:p>
@@ -1132,6 +1132,7 @@
               </w:rPr>
               <w:t xml:space="preserve">One easy way to do this virtually is by screensharing the Power Point </w:t>
             </w:r>
+            <w:proofErr w:type="spellStart"/>
             <w:r>
               <w:rPr>
                 <w:i/>
@@ -1141,6 +1142,7 @@
               </w:rPr>
               <w:t>Yelp_presentation</w:t>
             </w:r>
+            <w:proofErr w:type="spellEnd"/>
             <w:r>
               <w:rPr>
                 <w:i/>
@@ -1309,6 +1311,7 @@
               </w:rPr>
               <w:t xml:space="preserve">the </w:t>
             </w:r>
+            <w:proofErr w:type="spellStart"/>
             <w:r>
               <w:rPr>
                 <w:sz w:val="16"/>
@@ -1321,7 +1324,15 @@
                 <w:sz w:val="16"/>
                 <w:szCs w:val="16"/>
               </w:rPr>
-              <w:t>student.</w:t>
+              <w:t>student</w:t>
+            </w:r>
+            <w:proofErr w:type="spellEnd"/>
+            <w:r>
+              <w:rPr>
+                <w:sz w:val="16"/>
+                <w:szCs w:val="16"/>
+              </w:rPr>
+              <w:t>.</w:t>
             </w:r>
           </w:p>
           <w:p>
@@ -1390,19 +1401,44 @@
               <w:lastRenderedPageBreak/>
               <w:t xml:space="preserve">according to instructions under “Challenge Problem” section in the </w:t>
             </w:r>
-            <w:r>
-              <w:rPr>
-                <w:sz w:val="16"/>
-                <w:szCs w:val="16"/>
-              </w:rPr>
-              <w:t xml:space="preserve">Yelp_Worksheet_student  </w:t>
-            </w:r>
-            <w:r>
-              <w:rPr>
-                <w:sz w:val="16"/>
-                <w:szCs w:val="16"/>
-              </w:rPr>
-              <w:t xml:space="preserve">worksheet. For added challenge, ask students to identify another category or city in NC and explain or create a visualization to communicate their findings. </w:t>
+            <w:proofErr w:type="spellStart"/>
+            <w:r>
+              <w:rPr>
+                <w:sz w:val="16"/>
+                <w:szCs w:val="16"/>
+              </w:rPr>
+              <w:t>Yelp_Worksheet_</w:t>
+            </w:r>
+            <w:proofErr w:type="gramStart"/>
+            <w:r>
+              <w:rPr>
+                <w:sz w:val="16"/>
+                <w:szCs w:val="16"/>
+              </w:rPr>
+              <w:t>student</w:t>
+            </w:r>
+            <w:proofErr w:type="spellEnd"/>
+            <w:r>
+              <w:rPr>
+                <w:sz w:val="16"/>
+                <w:szCs w:val="16"/>
+              </w:rPr>
+              <w:t xml:space="preserve">  </w:t>
+            </w:r>
+            <w:r>
+              <w:rPr>
+                <w:sz w:val="16"/>
+                <w:szCs w:val="16"/>
+              </w:rPr>
+              <w:t>worksheet</w:t>
+            </w:r>
+            <w:proofErr w:type="gramEnd"/>
+            <w:r>
+              <w:rPr>
+                <w:sz w:val="16"/>
+                <w:szCs w:val="16"/>
+              </w:rPr>
+              <w:t xml:space="preserve">. For added challenge, ask students to identify another category or city in NC and explain or create a visualization to communicate their findings. </w:t>
             </w:r>
           </w:p>
           <w:p>
@@ -4272,18 +4308,18 @@
 </file>
 
 <file path=customXml/item1.xml><?xml version="1.0" encoding="utf-8"?>
-<p:properties xmlns:p="http://schemas.microsoft.com/office/2006/metadata/properties" xmlns:xsi="http://www.w3.org/2001/XMLSchema-instance" xmlns:pc="http://schemas.microsoft.com/office/infopath/2007/PartnerControls">
-  <documentManagement/>
-</p:properties>
-</file>
-
-<file path=customXml/item2.xml><?xml version="1.0" encoding="utf-8"?>
 <?mso-contentType ?>
 <FormTemplates xmlns="http://schemas.microsoft.com/sharepoint/v3/contenttype/forms">
   <Display>DocumentLibraryForm</Display>
   <Edit>DocumentLibraryForm</Edit>
   <New>DocumentLibraryForm</New>
 </FormTemplates>
+</file>
+
+<file path=customXml/item2.xml><?xml version="1.0" encoding="utf-8"?>
+<p:properties xmlns:p="http://schemas.microsoft.com/office/2006/metadata/properties" xmlns:xsi="http://www.w3.org/2001/XMLSchema-instance" xmlns:pc="http://schemas.microsoft.com/office/infopath/2007/PartnerControls">
+  <documentManagement/>
+</p:properties>
 </file>
 
 <file path=customXml/item3.xml><?xml version="1.0" encoding="utf-8"?>
@@ -4490,18 +4526,18 @@
 </file>
 
 <file path=customXml/itemProps1.xml><?xml version="1.0" encoding="utf-8"?>
-<ds:datastoreItem xmlns:ds="http://schemas.openxmlformats.org/officeDocument/2006/customXml" ds:itemID="{E8079BEF-9A2E-4A70-B635-D4B81A3AD44D}">
+<ds:datastoreItem xmlns:ds="http://schemas.openxmlformats.org/officeDocument/2006/customXml" ds:itemID="{E7C5DA0F-7A2D-4FE6-A87A-9F8FB8BC4E4E}">
   <ds:schemaRefs>
-    <ds:schemaRef ds:uri="http://schemas.microsoft.com/office/2006/metadata/properties"/>
-    <ds:schemaRef ds:uri="http://schemas.microsoft.com/office/infopath/2007/PartnerControls"/>
+    <ds:schemaRef ds:uri="http://schemas.microsoft.com/sharepoint/v3/contenttype/forms"/>
   </ds:schemaRefs>
 </ds:datastoreItem>
 </file>
 
 <file path=customXml/itemProps2.xml><?xml version="1.0" encoding="utf-8"?>
-<ds:datastoreItem xmlns:ds="http://schemas.openxmlformats.org/officeDocument/2006/customXml" ds:itemID="{E7C5DA0F-7A2D-4FE6-A87A-9F8FB8BC4E4E}">
+<ds:datastoreItem xmlns:ds="http://schemas.openxmlformats.org/officeDocument/2006/customXml" ds:itemID="{E8079BEF-9A2E-4A70-B635-D4B81A3AD44D}">
   <ds:schemaRefs>
-    <ds:schemaRef ds:uri="http://schemas.microsoft.com/sharepoint/v3/contenttype/forms"/>
+    <ds:schemaRef ds:uri="http://schemas.microsoft.com/office/2006/metadata/properties"/>
+    <ds:schemaRef ds:uri="http://schemas.microsoft.com/office/infopath/2007/PartnerControls"/>
   </ds:schemaRefs>
 </ds:datastoreItem>
 </file>

</xml_diff>